<commit_message>
Update user stories doc, add one more case
</commit_message>
<xml_diff>
--- a/UserCaseStory.docx
+++ b/UserCaseStory.docx
@@ -6,13 +6,19 @@
       <w:pPr>
         <w:jc w:val="center"/>
         <w:rPr>
+          <w:rFonts w:ascii="Times" w:hAnsi="Times"/>
           <w:b/>
+          <w:sz w:val="28"/>
+          <w:szCs w:val="28"/>
           <w:u w:val="single"/>
         </w:rPr>
       </w:pPr>
       <w:r>
         <w:rPr>
+          <w:rFonts w:ascii="Times" w:hAnsi="Times"/>
           <w:b/>
+          <w:sz w:val="28"/>
+          <w:szCs w:val="28"/>
           <w:u w:val="single"/>
         </w:rPr>
         <w:t>User Case Story</w:t>
@@ -21,84 +27,304 @@
     <w:p>
       <w:pPr>
         <w:jc w:val="center"/>
-      </w:pPr>
-    </w:p>
-    <w:p>
-      <w:r>
-        <w:t>As a player I want to be able to roll the dice so that the point is closest to the limit</w:t>
-      </w:r>
-    </w:p>
-    <w:p>
-      <w:r>
-        <w:t xml:space="preserve">As a player I want to be able to </w:t>
-      </w:r>
-      <w:r>
-        <w:t>to create a game so that I can ch</w:t>
-      </w:r>
-      <w:r>
-        <w:t>oose how many players will play.</w:t>
-      </w:r>
-    </w:p>
-    <w:p>
-      <w:r>
-        <w:t>As a player I want to be able to check the score so that I can check the rankings</w:t>
-      </w:r>
-    </w:p>
-    <w:p>
-      <w:r>
-        <w:t>As a player I want to be able to pass so that I end my turn.</w:t>
-      </w:r>
-    </w:p>
-    <w:p>
-      <w:r>
-        <w:t xml:space="preserve">As a player I want to be able to </w:t>
-      </w:r>
-      <w:r>
-        <w:t>see result that I can know who won</w:t>
-      </w:r>
-    </w:p>
-    <w:p>
-      <w:r>
-        <w:t xml:space="preserve">As </w:t>
-      </w:r>
-      <w:proofErr w:type="gramStart"/>
-      <w:r>
-        <w:t>a</w:t>
-      </w:r>
-      <w:proofErr w:type="gramEnd"/>
-      <w:r>
-        <w:t xml:space="preserve"> administrator I want to be able to </w:t>
-      </w:r>
-      <w:r>
-        <w:t>set the target score, so that players can roll dice to get a points close to the target score</w:t>
-      </w:r>
-    </w:p>
-    <w:p>
-      <w:r>
-        <w:t xml:space="preserve">As </w:t>
-      </w:r>
-      <w:proofErr w:type="gramStart"/>
-      <w:r>
-        <w:t>a</w:t>
-      </w:r>
-      <w:proofErr w:type="gramEnd"/>
-      <w:r>
-        <w:t xml:space="preserve"> admini</w:t>
-      </w:r>
-      <w:r>
-        <w:t>strator I want to be able to reset the database so that players can start new.</w:t>
-      </w:r>
-    </w:p>
-    <w:p>
-      <w:r>
-        <w:t>As a Scoring system, I want to be able to update the scores</w:t>
+        <w:rPr>
+          <w:rFonts w:ascii="Times" w:hAnsi="Times"/>
+        </w:rPr>
+      </w:pPr>
+    </w:p>
+    <w:p>
+      <w:pPr>
+        <w:rPr>
+          <w:rFonts w:ascii="Times" w:hAnsi="Times"/>
+        </w:rPr>
+      </w:pPr>
+      <w:r>
+        <w:rPr>
+          <w:rFonts w:ascii="Times" w:hAnsi="Times"/>
+        </w:rPr>
+        <w:t xml:space="preserve">As a player I want to be able to roll the dice so that the </w:t>
+      </w:r>
+      <w:r>
+        <w:rPr>
+          <w:rFonts w:ascii="Times" w:hAnsi="Times"/>
+        </w:rPr>
+        <w:t xml:space="preserve">accumulate </w:t>
       </w:r>
       <w:bookmarkStart w:id="0" w:name="_GoBack"/>
       <w:bookmarkEnd w:id="0"/>
       <w:r>
-        <w:t xml:space="preserve"> of players after the game.</w:t>
-      </w:r>
-    </w:p>
+        <w:rPr>
+          <w:rFonts w:ascii="Times" w:hAnsi="Times"/>
+        </w:rPr>
+        <w:t>point is closest to the limit</w:t>
+      </w:r>
+      <w:r>
+        <w:rPr>
+          <w:rFonts w:ascii="Times" w:hAnsi="Times"/>
+        </w:rPr>
+        <w:t>.</w:t>
+      </w:r>
+    </w:p>
+    <w:p>
+      <w:pPr>
+        <w:rPr>
+          <w:rFonts w:ascii="Times" w:hAnsi="Times"/>
+        </w:rPr>
+      </w:pPr>
+    </w:p>
+    <w:p>
+      <w:pPr>
+        <w:rPr>
+          <w:rFonts w:ascii="Times" w:hAnsi="Times"/>
+        </w:rPr>
+      </w:pPr>
+      <w:r>
+        <w:rPr>
+          <w:rFonts w:ascii="Times" w:hAnsi="Times"/>
+        </w:rPr>
+        <w:t xml:space="preserve">As a player I want to be able to </w:t>
+      </w:r>
+      <w:r>
+        <w:rPr>
+          <w:rFonts w:ascii="Times" w:hAnsi="Times"/>
+        </w:rPr>
+        <w:t>to create a game so that I can ch</w:t>
+      </w:r>
+      <w:r>
+        <w:rPr>
+          <w:rFonts w:ascii="Times" w:hAnsi="Times"/>
+        </w:rPr>
+        <w:t>oose how many players will play.</w:t>
+      </w:r>
+    </w:p>
+    <w:p>
+      <w:pPr>
+        <w:rPr>
+          <w:rFonts w:ascii="Times" w:hAnsi="Times"/>
+        </w:rPr>
+      </w:pPr>
+    </w:p>
+    <w:p>
+      <w:pPr>
+        <w:rPr>
+          <w:rFonts w:ascii="Times" w:hAnsi="Times"/>
+        </w:rPr>
+      </w:pPr>
+      <w:r>
+        <w:rPr>
+          <w:rFonts w:ascii="Times" w:hAnsi="Times"/>
+        </w:rPr>
+        <w:t>As a player I want to be able to check the score so that I can check the rankings</w:t>
+      </w:r>
+      <w:r>
+        <w:rPr>
+          <w:rFonts w:ascii="Times" w:hAnsi="Times"/>
+        </w:rPr>
+        <w:t>.</w:t>
+      </w:r>
+    </w:p>
+    <w:p>
+      <w:pPr>
+        <w:rPr>
+          <w:rFonts w:ascii="Times" w:hAnsi="Times"/>
+        </w:rPr>
+      </w:pPr>
+    </w:p>
+    <w:p>
+      <w:pPr>
+        <w:rPr>
+          <w:rFonts w:ascii="Times" w:hAnsi="Times"/>
+        </w:rPr>
+      </w:pPr>
+      <w:r>
+        <w:rPr>
+          <w:rFonts w:ascii="Times" w:hAnsi="Times"/>
+        </w:rPr>
+        <w:t>As a player I want to be able to pass so that I end my turn.</w:t>
+      </w:r>
+    </w:p>
+    <w:p>
+      <w:pPr>
+        <w:rPr>
+          <w:rFonts w:ascii="Times" w:hAnsi="Times"/>
+        </w:rPr>
+      </w:pPr>
+    </w:p>
+    <w:p>
+      <w:pPr>
+        <w:rPr>
+          <w:rFonts w:ascii="Times" w:hAnsi="Times"/>
+        </w:rPr>
+      </w:pPr>
+      <w:r>
+        <w:rPr>
+          <w:rFonts w:ascii="Times" w:hAnsi="Times"/>
+        </w:rPr>
+        <w:t xml:space="preserve">As a player I want to be able to </w:t>
+      </w:r>
+      <w:r>
+        <w:rPr>
+          <w:rFonts w:ascii="Times" w:hAnsi="Times"/>
+        </w:rPr>
+        <w:t>see result that I can know who won</w:t>
+      </w:r>
+      <w:r>
+        <w:rPr>
+          <w:rFonts w:ascii="Times" w:hAnsi="Times"/>
+        </w:rPr>
+        <w:t>.</w:t>
+      </w:r>
+    </w:p>
+    <w:p>
+      <w:pPr>
+        <w:rPr>
+          <w:rFonts w:ascii="Times" w:hAnsi="Times"/>
+        </w:rPr>
+      </w:pPr>
+    </w:p>
+    <w:p>
+      <w:pPr>
+        <w:rPr>
+          <w:rFonts w:ascii="Times" w:hAnsi="Times"/>
+        </w:rPr>
+      </w:pPr>
+      <w:r>
+        <w:rPr>
+          <w:rFonts w:ascii="Times" w:hAnsi="Times"/>
+        </w:rPr>
+        <w:t>As a</w:t>
+      </w:r>
+      <w:r>
+        <w:rPr>
+          <w:rFonts w:ascii="Times" w:hAnsi="Times"/>
+        </w:rPr>
+        <w:t>n</w:t>
+      </w:r>
+      <w:r>
+        <w:rPr>
+          <w:rFonts w:ascii="Times" w:hAnsi="Times"/>
+        </w:rPr>
+        <w:t xml:space="preserve"> administrator I want to be able to </w:t>
+      </w:r>
+      <w:r>
+        <w:rPr>
+          <w:rFonts w:ascii="Times" w:hAnsi="Times"/>
+        </w:rPr>
+        <w:t>set the target score, so that players can roll dice to get a points close to the target score</w:t>
+      </w:r>
+      <w:r>
+        <w:rPr>
+          <w:rFonts w:ascii="Times" w:hAnsi="Times"/>
+        </w:rPr>
+        <w:t>.</w:t>
+      </w:r>
+    </w:p>
+    <w:p>
+      <w:pPr>
+        <w:rPr>
+          <w:rFonts w:ascii="Times" w:hAnsi="Times"/>
+        </w:rPr>
+      </w:pPr>
+    </w:p>
+    <w:p>
+      <w:pPr>
+        <w:rPr>
+          <w:rFonts w:ascii="Times" w:hAnsi="Times"/>
+        </w:rPr>
+      </w:pPr>
+      <w:r>
+        <w:rPr>
+          <w:rFonts w:ascii="Times" w:hAnsi="Times"/>
+        </w:rPr>
+        <w:t>As a</w:t>
+      </w:r>
+      <w:r>
+        <w:rPr>
+          <w:rFonts w:ascii="Times" w:hAnsi="Times"/>
+        </w:rPr>
+        <w:t>n</w:t>
+      </w:r>
+      <w:r>
+        <w:rPr>
+          <w:rFonts w:ascii="Times" w:hAnsi="Times"/>
+        </w:rPr>
+        <w:t xml:space="preserve"> admini</w:t>
+      </w:r>
+      <w:r>
+        <w:rPr>
+          <w:rFonts w:ascii="Times" w:hAnsi="Times"/>
+        </w:rPr>
+        <w:t>strator I want to be able to reset the database so that players can start new.</w:t>
+      </w:r>
+    </w:p>
+    <w:p>
+      <w:pPr>
+        <w:rPr>
+          <w:rFonts w:ascii="Times" w:hAnsi="Times"/>
+        </w:rPr>
+      </w:pPr>
+    </w:p>
+    <w:p>
+      <w:pPr>
+        <w:rPr>
+          <w:rFonts w:ascii="Times" w:hAnsi="Times"/>
+        </w:rPr>
+      </w:pPr>
+      <w:r>
+        <w:rPr>
+          <w:rFonts w:ascii="Times" w:hAnsi="Times"/>
+        </w:rPr>
+        <w:t>As a Scoring system, I want to be able to update the scores of players after the game.</w:t>
+      </w:r>
+    </w:p>
+    <w:p>
+      <w:pPr>
+        <w:rPr>
+          <w:rFonts w:ascii="Times" w:hAnsi="Times"/>
+        </w:rPr>
+      </w:pPr>
+    </w:p>
+    <w:p>
+      <w:pPr>
+        <w:rPr>
+          <w:rFonts w:ascii="Times" w:hAnsi="Times"/>
+        </w:rPr>
+      </w:pPr>
+      <w:dir w:val="ltr">
+        <w:r>
+          <w:rPr>
+            <w:rFonts w:ascii="Times" w:hAnsi="Times"/>
+          </w:rPr>
+          <w:t>As a scoring system I want to see the result so that I can know what to update in the database</w:t>
+        </w:r>
+        <w:r>
+          <w:rPr>
+            <w:rFonts w:ascii="Times" w:hAnsi="Times"/>
+          </w:rPr>
+          <w:t>‬</w:t>
+        </w:r>
+        <w:r>
+          <w:rPr>
+            <w:rFonts w:ascii="Times" w:hAnsi="Times"/>
+          </w:rPr>
+          <w:t>.</w:t>
+        </w:r>
+      </w:dir>
+    </w:p>
+    <w:p>
+      <w:pPr>
+        <w:rPr>
+          <w:rFonts w:ascii="Times" w:hAnsi="Times"/>
+        </w:rPr>
+      </w:pPr>
+      <w:r>
+        <w:rPr>
+          <w:rFonts w:ascii="Times" w:hAnsi="Times"/>
+        </w:rPr>
+        <w:t>‬</w:t>
+      </w:r>
+    </w:p>
+    <w:p/>
     <w:sectPr>
       <w:pgSz w:w="12240" w:h="15840"/>
       <w:pgMar w:top="1440" w:right="1440" w:bottom="1440" w:left="1440" w:header="720" w:footer="720" w:gutter="0"/>

</xml_diff>

<commit_message>
Add two .java files
</commit_message>
<xml_diff>
--- a/UserCaseStory.docx
+++ b/UserCaseStory.docx
@@ -50,232 +50,256 @@
         </w:rPr>
         <w:t xml:space="preserve">accumulate </w:t>
       </w:r>
+      <w:r>
+        <w:rPr>
+          <w:rFonts w:ascii="Times" w:hAnsi="Times"/>
+        </w:rPr>
+        <w:t>point is closest to the limit</w:t>
+      </w:r>
+      <w:r>
+        <w:rPr>
+          <w:rFonts w:ascii="Times" w:hAnsi="Times"/>
+        </w:rPr>
+        <w:t>.</w:t>
+      </w:r>
+    </w:p>
+    <w:p>
+      <w:pPr>
+        <w:rPr>
+          <w:rFonts w:ascii="Times" w:hAnsi="Times"/>
+        </w:rPr>
+      </w:pPr>
+    </w:p>
+    <w:p>
+      <w:pPr>
+        <w:rPr>
+          <w:rFonts w:ascii="Times" w:hAnsi="Times"/>
+        </w:rPr>
+      </w:pPr>
+      <w:r>
+        <w:rPr>
+          <w:rFonts w:ascii="Times" w:hAnsi="Times"/>
+        </w:rPr>
+        <w:t xml:space="preserve">As a player I want to be able to </w:t>
+      </w:r>
+      <w:r>
+        <w:rPr>
+          <w:rFonts w:ascii="Times" w:hAnsi="Times"/>
+        </w:rPr>
+        <w:t>to create a game so that I can ch</w:t>
+      </w:r>
+      <w:r>
+        <w:rPr>
+          <w:rFonts w:ascii="Times" w:hAnsi="Times"/>
+        </w:rPr>
+        <w:t>oose how many players will play.</w:t>
+      </w:r>
+    </w:p>
+    <w:p>
+      <w:pPr>
+        <w:rPr>
+          <w:rFonts w:ascii="Times" w:hAnsi="Times"/>
+        </w:rPr>
+      </w:pPr>
+    </w:p>
+    <w:p>
+      <w:pPr>
+        <w:rPr>
+          <w:rFonts w:ascii="Times" w:hAnsi="Times"/>
+        </w:rPr>
+      </w:pPr>
+      <w:r>
+        <w:rPr>
+          <w:rFonts w:ascii="Times" w:hAnsi="Times"/>
+        </w:rPr>
+        <w:t>As a player I want to be able to check the score so that I can check the rankings</w:t>
+      </w:r>
+      <w:r>
+        <w:rPr>
+          <w:rFonts w:ascii="Times" w:hAnsi="Times"/>
+        </w:rPr>
+        <w:t>.</w:t>
+      </w:r>
+    </w:p>
+    <w:p>
+      <w:pPr>
+        <w:rPr>
+          <w:rFonts w:ascii="Times" w:hAnsi="Times"/>
+        </w:rPr>
+      </w:pPr>
+    </w:p>
+    <w:p>
+      <w:pPr>
+        <w:rPr>
+          <w:rFonts w:ascii="Times" w:hAnsi="Times"/>
+        </w:rPr>
+      </w:pPr>
+      <w:r>
+        <w:rPr>
+          <w:rFonts w:ascii="Times" w:hAnsi="Times"/>
+        </w:rPr>
+        <w:t>As a player I want to be able to pass so that I end my turn.</w:t>
+      </w:r>
+    </w:p>
+    <w:p>
+      <w:pPr>
+        <w:rPr>
+          <w:rFonts w:ascii="Times" w:hAnsi="Times"/>
+        </w:rPr>
+      </w:pPr>
+    </w:p>
+    <w:p>
+      <w:pPr>
+        <w:rPr>
+          <w:rFonts w:ascii="Times" w:hAnsi="Times"/>
+        </w:rPr>
+      </w:pPr>
+      <w:r>
+        <w:rPr>
+          <w:rFonts w:ascii="Times" w:hAnsi="Times"/>
+        </w:rPr>
+        <w:t xml:space="preserve">As a player I want to be able to </w:t>
+      </w:r>
+      <w:r>
+        <w:rPr>
+          <w:rFonts w:ascii="Times" w:hAnsi="Times"/>
+        </w:rPr>
+        <w:t>see result that I can know who won</w:t>
+      </w:r>
+      <w:r>
+        <w:rPr>
+          <w:rFonts w:ascii="Times" w:hAnsi="Times"/>
+        </w:rPr>
+        <w:t>.</w:t>
+      </w:r>
+    </w:p>
+    <w:p>
+      <w:pPr>
+        <w:rPr>
+          <w:rFonts w:ascii="Times" w:hAnsi="Times"/>
+        </w:rPr>
+      </w:pPr>
+    </w:p>
+    <w:p>
+      <w:pPr>
+        <w:rPr>
+          <w:rFonts w:ascii="Times" w:hAnsi="Times"/>
+        </w:rPr>
+      </w:pPr>
+      <w:r>
+        <w:rPr>
+          <w:rFonts w:ascii="Times" w:hAnsi="Times"/>
+        </w:rPr>
+        <w:t>As a</w:t>
+      </w:r>
+      <w:r>
+        <w:rPr>
+          <w:rFonts w:ascii="Times" w:hAnsi="Times"/>
+        </w:rPr>
+        <w:t>n</w:t>
+      </w:r>
+      <w:r>
+        <w:rPr>
+          <w:rFonts w:ascii="Times" w:hAnsi="Times"/>
+        </w:rPr>
+        <w:t xml:space="preserve"> administrator I want to be able to </w:t>
+      </w:r>
+      <w:r>
+        <w:rPr>
+          <w:rFonts w:ascii="Times" w:hAnsi="Times"/>
+        </w:rPr>
+        <w:t>set the target score, so that players can roll dice to get a points close to the target score</w:t>
+      </w:r>
+      <w:r>
+        <w:rPr>
+          <w:rFonts w:ascii="Times" w:hAnsi="Times"/>
+        </w:rPr>
+        <w:t>.</w:t>
+      </w:r>
+    </w:p>
+    <w:p>
+      <w:pPr>
+        <w:rPr>
+          <w:rFonts w:ascii="Times" w:hAnsi="Times"/>
+        </w:rPr>
+      </w:pPr>
+    </w:p>
+    <w:p>
+      <w:pPr>
+        <w:rPr>
+          <w:rFonts w:ascii="Times" w:hAnsi="Times"/>
+        </w:rPr>
+      </w:pPr>
+      <w:r>
+        <w:rPr>
+          <w:rFonts w:ascii="Times" w:hAnsi="Times"/>
+        </w:rPr>
+        <w:t>As a</w:t>
+      </w:r>
+      <w:r>
+        <w:rPr>
+          <w:rFonts w:ascii="Times" w:hAnsi="Times"/>
+        </w:rPr>
+        <w:t>n</w:t>
+      </w:r>
+      <w:r>
+        <w:rPr>
+          <w:rFonts w:ascii="Times" w:hAnsi="Times"/>
+        </w:rPr>
+        <w:t xml:space="preserve"> admini</w:t>
+      </w:r>
+      <w:r>
+        <w:rPr>
+          <w:rFonts w:ascii="Times" w:hAnsi="Times"/>
+        </w:rPr>
+        <w:t>strator I want to be able to reset the database so that players can start new.</w:t>
+      </w:r>
+    </w:p>
+    <w:p>
+      <w:pPr>
+        <w:rPr>
+          <w:rFonts w:ascii="Times" w:hAnsi="Times"/>
+        </w:rPr>
+      </w:pPr>
+    </w:p>
+    <w:p>
+      <w:pPr>
+        <w:rPr>
+          <w:rFonts w:ascii="Times" w:hAnsi="Times"/>
+        </w:rPr>
+      </w:pPr>
+      <w:r>
+        <w:rPr>
+          <w:rFonts w:ascii="Times" w:hAnsi="Times"/>
+        </w:rPr>
+        <w:t>As a Scoring system, I want to be able to update the scores of players after the game</w:t>
+      </w:r>
+      <w:r>
+        <w:rPr>
+          <w:rFonts w:ascii="Times" w:hAnsi="Times"/>
+        </w:rPr>
+        <w:t xml:space="preserve"> </w:t>
+      </w:r>
+      <w:r>
+        <w:rPr>
+          <w:rFonts w:ascii="Times" w:hAnsi="Times"/>
+        </w:rPr>
+        <w:t xml:space="preserve">so that the </w:t>
+      </w:r>
+      <w:r>
+        <w:rPr>
+          <w:rFonts w:ascii="Times" w:hAnsi="Times"/>
+        </w:rPr>
+        <w:t>players can see their score</w:t>
+      </w:r>
+      <w:r>
+        <w:rPr>
+          <w:rFonts w:ascii="Times" w:hAnsi="Times"/>
+        </w:rPr>
+        <w:t>.</w:t>
+      </w:r>
       <w:bookmarkStart w:id="0" w:name="_GoBack"/>
       <w:bookmarkEnd w:id="0"/>
-      <w:r>
-        <w:rPr>
-          <w:rFonts w:ascii="Times" w:hAnsi="Times"/>
-        </w:rPr>
-        <w:t>point is closest to the limit</w:t>
-      </w:r>
-      <w:r>
-        <w:rPr>
-          <w:rFonts w:ascii="Times" w:hAnsi="Times"/>
-        </w:rPr>
-        <w:t>.</w:t>
-      </w:r>
-    </w:p>
-    <w:p>
-      <w:pPr>
-        <w:rPr>
-          <w:rFonts w:ascii="Times" w:hAnsi="Times"/>
-        </w:rPr>
-      </w:pPr>
-    </w:p>
-    <w:p>
-      <w:pPr>
-        <w:rPr>
-          <w:rFonts w:ascii="Times" w:hAnsi="Times"/>
-        </w:rPr>
-      </w:pPr>
-      <w:r>
-        <w:rPr>
-          <w:rFonts w:ascii="Times" w:hAnsi="Times"/>
-        </w:rPr>
-        <w:t xml:space="preserve">As a player I want to be able to </w:t>
-      </w:r>
-      <w:r>
-        <w:rPr>
-          <w:rFonts w:ascii="Times" w:hAnsi="Times"/>
-        </w:rPr>
-        <w:t>to create a game so that I can ch</w:t>
-      </w:r>
-      <w:r>
-        <w:rPr>
-          <w:rFonts w:ascii="Times" w:hAnsi="Times"/>
-        </w:rPr>
-        <w:t>oose how many players will play.</w:t>
-      </w:r>
-    </w:p>
-    <w:p>
-      <w:pPr>
-        <w:rPr>
-          <w:rFonts w:ascii="Times" w:hAnsi="Times"/>
-        </w:rPr>
-      </w:pPr>
-    </w:p>
-    <w:p>
-      <w:pPr>
-        <w:rPr>
-          <w:rFonts w:ascii="Times" w:hAnsi="Times"/>
-        </w:rPr>
-      </w:pPr>
-      <w:r>
-        <w:rPr>
-          <w:rFonts w:ascii="Times" w:hAnsi="Times"/>
-        </w:rPr>
-        <w:t>As a player I want to be able to check the score so that I can check the rankings</w:t>
-      </w:r>
-      <w:r>
-        <w:rPr>
-          <w:rFonts w:ascii="Times" w:hAnsi="Times"/>
-        </w:rPr>
-        <w:t>.</w:t>
-      </w:r>
-    </w:p>
-    <w:p>
-      <w:pPr>
-        <w:rPr>
-          <w:rFonts w:ascii="Times" w:hAnsi="Times"/>
-        </w:rPr>
-      </w:pPr>
-    </w:p>
-    <w:p>
-      <w:pPr>
-        <w:rPr>
-          <w:rFonts w:ascii="Times" w:hAnsi="Times"/>
-        </w:rPr>
-      </w:pPr>
-      <w:r>
-        <w:rPr>
-          <w:rFonts w:ascii="Times" w:hAnsi="Times"/>
-        </w:rPr>
-        <w:t>As a player I want to be able to pass so that I end my turn.</w:t>
-      </w:r>
-    </w:p>
-    <w:p>
-      <w:pPr>
-        <w:rPr>
-          <w:rFonts w:ascii="Times" w:hAnsi="Times"/>
-        </w:rPr>
-      </w:pPr>
-    </w:p>
-    <w:p>
-      <w:pPr>
-        <w:rPr>
-          <w:rFonts w:ascii="Times" w:hAnsi="Times"/>
-        </w:rPr>
-      </w:pPr>
-      <w:r>
-        <w:rPr>
-          <w:rFonts w:ascii="Times" w:hAnsi="Times"/>
-        </w:rPr>
-        <w:t xml:space="preserve">As a player I want to be able to </w:t>
-      </w:r>
-      <w:r>
-        <w:rPr>
-          <w:rFonts w:ascii="Times" w:hAnsi="Times"/>
-        </w:rPr>
-        <w:t>see result that I can know who won</w:t>
-      </w:r>
-      <w:r>
-        <w:rPr>
-          <w:rFonts w:ascii="Times" w:hAnsi="Times"/>
-        </w:rPr>
-        <w:t>.</w:t>
-      </w:r>
-    </w:p>
-    <w:p>
-      <w:pPr>
-        <w:rPr>
-          <w:rFonts w:ascii="Times" w:hAnsi="Times"/>
-        </w:rPr>
-      </w:pPr>
-    </w:p>
-    <w:p>
-      <w:pPr>
-        <w:rPr>
-          <w:rFonts w:ascii="Times" w:hAnsi="Times"/>
-        </w:rPr>
-      </w:pPr>
-      <w:r>
-        <w:rPr>
-          <w:rFonts w:ascii="Times" w:hAnsi="Times"/>
-        </w:rPr>
-        <w:t>As a</w:t>
-      </w:r>
-      <w:r>
-        <w:rPr>
-          <w:rFonts w:ascii="Times" w:hAnsi="Times"/>
-        </w:rPr>
-        <w:t>n</w:t>
-      </w:r>
-      <w:r>
-        <w:rPr>
-          <w:rFonts w:ascii="Times" w:hAnsi="Times"/>
-        </w:rPr>
-        <w:t xml:space="preserve"> administrator I want to be able to </w:t>
-      </w:r>
-      <w:r>
-        <w:rPr>
-          <w:rFonts w:ascii="Times" w:hAnsi="Times"/>
-        </w:rPr>
-        <w:t>set the target score, so that players can roll dice to get a points close to the target score</w:t>
-      </w:r>
-      <w:r>
-        <w:rPr>
-          <w:rFonts w:ascii="Times" w:hAnsi="Times"/>
-        </w:rPr>
-        <w:t>.</w:t>
-      </w:r>
-    </w:p>
-    <w:p>
-      <w:pPr>
-        <w:rPr>
-          <w:rFonts w:ascii="Times" w:hAnsi="Times"/>
-        </w:rPr>
-      </w:pPr>
-    </w:p>
-    <w:p>
-      <w:pPr>
-        <w:rPr>
-          <w:rFonts w:ascii="Times" w:hAnsi="Times"/>
-        </w:rPr>
-      </w:pPr>
-      <w:r>
-        <w:rPr>
-          <w:rFonts w:ascii="Times" w:hAnsi="Times"/>
-        </w:rPr>
-        <w:t>As a</w:t>
-      </w:r>
-      <w:r>
-        <w:rPr>
-          <w:rFonts w:ascii="Times" w:hAnsi="Times"/>
-        </w:rPr>
-        <w:t>n</w:t>
-      </w:r>
-      <w:r>
-        <w:rPr>
-          <w:rFonts w:ascii="Times" w:hAnsi="Times"/>
-        </w:rPr>
-        <w:t xml:space="preserve"> admini</w:t>
-      </w:r>
-      <w:r>
-        <w:rPr>
-          <w:rFonts w:ascii="Times" w:hAnsi="Times"/>
-        </w:rPr>
-        <w:t>strator I want to be able to reset the database so that players can start new.</w:t>
-      </w:r>
-    </w:p>
-    <w:p>
-      <w:pPr>
-        <w:rPr>
-          <w:rFonts w:ascii="Times" w:hAnsi="Times"/>
-        </w:rPr>
-      </w:pPr>
-    </w:p>
-    <w:p>
-      <w:pPr>
-        <w:rPr>
-          <w:rFonts w:ascii="Times" w:hAnsi="Times"/>
-        </w:rPr>
-      </w:pPr>
-      <w:r>
-        <w:rPr>
-          <w:rFonts w:ascii="Times" w:hAnsi="Times"/>
-        </w:rPr>
-        <w:t>As a Scoring system, I want to be able to update the scores of players after the game.</w:t>
-      </w:r>
     </w:p>
     <w:p>
       <w:pPr>
@@ -308,6 +332,9 @@
             <w:rFonts w:ascii="Times" w:hAnsi="Times"/>
           </w:rPr>
           <w:t>.</w:t>
+        </w:r>
+        <w:r>
+          <w:t>‬</w:t>
         </w:r>
       </w:dir>
     </w:p>

</xml_diff>